<commit_message>
1c is pushed but the first part of it is a lil weak
</commit_message>
<xml_diff>
--- a/P5/WrittenAnswers.docx
+++ b/P5/WrittenAnswers.docx
@@ -1,6 +1,6 @@
 
 <file path=word/document.xml><?xml version="1.0" encoding="utf-8"?>
-<w:document xmlns:wpc="http://schemas.microsoft.com/office/word/2010/wordprocessingCanvas" xmlns:mo="http://schemas.microsoft.com/office/mac/office/2008/main" xmlns:mc="http://schemas.openxmlformats.org/markup-compatibility/2006" xmlns:mv="urn:schemas-microsoft-com:mac:vml" xmlns:o="urn:schemas-microsoft-com:office:office" xmlns:r="http://schemas.openxmlformats.org/officeDocument/2006/relationships" xmlns:m="http://schemas.openxmlformats.org/officeDocument/2006/math" xmlns:v="urn:schemas-microsoft-com:vml" xmlns:wp14="http://schemas.microsoft.com/office/word/2010/wordprocessingDrawing" xmlns:wp="http://schemas.openxmlformats.org/drawingml/2006/wordprocessingDrawing" xmlns:w10="urn:schemas-microsoft-com:office:word" xmlns:w="http://schemas.openxmlformats.org/wordprocessingml/2006/main" xmlns:w14="http://schemas.microsoft.com/office/word/2010/wordml" xmlns:w15="http://schemas.microsoft.com/office/word/2012/wordml" xmlns:wpg="http://schemas.microsoft.com/office/word/2010/wordprocessingGroup" xmlns:wpi="http://schemas.microsoft.com/office/word/2010/wordprocessingInk" xmlns:wne="http://schemas.microsoft.com/office/word/2006/wordml" xmlns:wps="http://schemas.microsoft.com/office/word/2010/wordprocessingShape" mc:Ignorable="w14 w15 wp14">
+<w:document xmlns:wpc="http://schemas.microsoft.com/office/word/2010/wordprocessingCanvas" xmlns:mc="http://schemas.openxmlformats.org/markup-compatibility/2006" xmlns:o="urn:schemas-microsoft-com:office:office" xmlns:r="http://schemas.openxmlformats.org/officeDocument/2006/relationships" xmlns:m="http://schemas.openxmlformats.org/officeDocument/2006/math" xmlns:v="urn:schemas-microsoft-com:vml" xmlns:wp14="http://schemas.microsoft.com/office/word/2010/wordprocessingDrawing" xmlns:wp="http://schemas.openxmlformats.org/drawingml/2006/wordprocessingDrawing" xmlns:w10="urn:schemas-microsoft-com:office:word" xmlns:w="http://schemas.openxmlformats.org/wordprocessingml/2006/main" xmlns:w14="http://schemas.microsoft.com/office/word/2010/wordml" xmlns:w15="http://schemas.microsoft.com/office/word/2012/wordml" xmlns:wpg="http://schemas.microsoft.com/office/word/2010/wordprocessingGroup" xmlns:wpi="http://schemas.microsoft.com/office/word/2010/wordprocessingInk" xmlns:wne="http://schemas.microsoft.com/office/word/2006/wordml" xmlns:wps="http://schemas.microsoft.com/office/word/2010/wordprocessingShape" mc:Ignorable="w14 w15 wp14">
   <w:body>
     <w:p>
       <w:pPr>
@@ -64,7 +64,7 @@
             <v:path o:extrusionok="f" gradientshapeok="t" o:connecttype="rect"/>
             <o:lock v:ext="edit" aspectratio="t"/>
           </v:shapetype>
-          <v:shape id="_x0000_i1025" type="#_x0000_t75" style="width:292pt;height:219pt">
+          <v:shape id="_x0000_i1025" type="#_x0000_t75" style="width:291.9pt;height:219.3pt">
             <v:imagedata r:id="rId6" o:title="1b"/>
           </v:shape>
         </w:pict>
@@ -93,14 +93,304 @@
         <w:rPr>
           <w:rFonts w:asciiTheme="minorHAnsi" w:hAnsiTheme="minorHAnsi" w:cstheme="minorHAnsi"/>
         </w:rPr>
-        <w:t>C. :s</w:t>
-      </w:r>
-      <w:r>
-        <w:rPr>
-          <w:rFonts w:asciiTheme="minorHAnsi" w:hAnsiTheme="minorHAnsi" w:cstheme="minorHAnsi"/>
-        </w:rPr>
-        <w:t xml:space="preserve"> UNFINISHED</w:t>
-      </w:r>
+        <w:t xml:space="preserve">C. </w:t>
+      </w:r>
+    </w:p>
+    <w:p>
+      <w:pPr>
+        <w:rPr>
+          <w:rFonts w:asciiTheme="minorHAnsi" w:hAnsiTheme="minorHAnsi" w:cstheme="minorHAnsi"/>
+        </w:rPr>
+      </w:pPr>
+      <w:r>
+        <w:rPr>
+          <w:rFonts w:asciiTheme="minorHAnsi" w:hAnsiTheme="minorHAnsi" w:cstheme="minorHAnsi"/>
+        </w:rPr>
+        <w:t>The first and second singular vectors represent word frequency, the third represents males, the fourth represents music and tv show terminology and common lyrics, and the fifth represents social systems.</w:t>
+      </w:r>
+    </w:p>
+    <w:p>
+      <w:pPr>
+        <w:rPr>
+          <w:rFonts w:asciiTheme="minorHAnsi" w:hAnsiTheme="minorHAnsi" w:cstheme="minorHAnsi"/>
+        </w:rPr>
+      </w:pPr>
+      <w:r>
+        <w:rPr>
+          <w:rFonts w:asciiTheme="minorHAnsi" w:hAnsiTheme="minorHAnsi" w:cstheme="minorHAnsi"/>
+        </w:rPr>
+        <w:t>1</w:t>
+      </w:r>
+      <w:r>
+        <w:rPr>
+          <w:rFonts w:asciiTheme="minorHAnsi" w:hAnsiTheme="minorHAnsi" w:cstheme="minorHAnsi"/>
+          <w:vertAlign w:val="superscript"/>
+        </w:rPr>
+        <w:t>st</w:t>
+      </w:r>
+      <w:r>
+        <w:rPr>
+          <w:rFonts w:asciiTheme="minorHAnsi" w:hAnsiTheme="minorHAnsi" w:cstheme="minorHAnsi"/>
+        </w:rPr>
+        <w:t>:</w:t>
+      </w:r>
+    </w:p>
+    <w:p>
+      <w:pPr>
+        <w:rPr>
+          <w:rFonts w:asciiTheme="minorHAnsi" w:hAnsiTheme="minorHAnsi" w:cstheme="minorHAnsi"/>
+        </w:rPr>
+      </w:pPr>
+      <w:r>
+        <w:rPr>
+          <w:rFonts w:asciiTheme="minorHAnsi" w:hAnsiTheme="minorHAnsi" w:cstheme="minorHAnsi"/>
+        </w:rPr>
+        <w:t>Top 10: the, and, of, in, to, for, as, is, was, by, with</w:t>
+      </w:r>
+    </w:p>
+    <w:p>
+      <w:pPr>
+        <w:rPr>
+          <w:rFonts w:asciiTheme="minorHAnsi" w:hAnsiTheme="minorHAnsi" w:cstheme="minorHAnsi"/>
+        </w:rPr>
+      </w:pPr>
+      <w:r>
+        <w:rPr>
+          <w:rFonts w:asciiTheme="minorHAnsi" w:hAnsiTheme="minorHAnsi" w:cstheme="minorHAnsi"/>
+        </w:rPr>
+        <w:t>Bottom 10: interred, midst, gf, peakposition, iucn, islander, increment, gmina, householder, insee</w:t>
+      </w:r>
+    </w:p>
+    <w:p>
+      <w:pPr>
+        <w:rPr>
+          <w:rFonts w:asciiTheme="minorHAnsi" w:hAnsiTheme="minorHAnsi" w:cstheme="minorHAnsi"/>
+        </w:rPr>
+      </w:pPr>
+      <w:r>
+        <w:rPr>
+          <w:rFonts w:asciiTheme="minorHAnsi" w:hAnsiTheme="minorHAnsi" w:cstheme="minorHAnsi"/>
+        </w:rPr>
+        <w:t>2</w:t>
+      </w:r>
+      <w:r>
+        <w:rPr>
+          <w:rFonts w:asciiTheme="minorHAnsi" w:hAnsiTheme="minorHAnsi" w:cstheme="minorHAnsi"/>
+          <w:vertAlign w:val="superscript"/>
+        </w:rPr>
+        <w:t>nd</w:t>
+      </w:r>
+      <w:r>
+        <w:rPr>
+          <w:rFonts w:asciiTheme="minorHAnsi" w:hAnsiTheme="minorHAnsi" w:cstheme="minorHAnsi"/>
+        </w:rPr>
+        <w:t>:</w:t>
+      </w:r>
+    </w:p>
+    <w:p>
+      <w:pPr>
+        <w:rPr>
+          <w:rFonts w:asciiTheme="minorHAnsi" w:hAnsiTheme="minorHAnsi" w:cstheme="minorHAnsi"/>
+        </w:rPr>
+      </w:pPr>
+      <w:r>
+        <w:rPr>
+          <w:rFonts w:asciiTheme="minorHAnsi" w:hAnsiTheme="minorHAnsi" w:cstheme="minorHAnsi"/>
+        </w:rPr>
+        <w:t>Top 10: the, and, of, in, to, for, with, by, as, is, was</w:t>
+      </w:r>
+    </w:p>
+    <w:p>
+      <w:pPr>
+        <w:rPr>
+          <w:rFonts w:asciiTheme="minorHAnsi" w:hAnsiTheme="minorHAnsi" w:cstheme="minorHAnsi"/>
+        </w:rPr>
+      </w:pPr>
+      <w:r>
+        <w:rPr>
+          <w:rFonts w:asciiTheme="minorHAnsi" w:hAnsiTheme="minorHAnsi" w:cstheme="minorHAnsi"/>
+        </w:rPr>
+        <w:t>Bottom 10: rating, achievement, nba, positively, Olympics, brick, Methodist, happening, drugs, neighborhoods</w:t>
+      </w:r>
+    </w:p>
+    <w:p>
+      <w:pPr>
+        <w:rPr>
+          <w:rFonts w:asciiTheme="minorHAnsi" w:hAnsiTheme="minorHAnsi" w:cstheme="minorHAnsi"/>
+        </w:rPr>
+      </w:pPr>
+      <w:r>
+        <w:rPr>
+          <w:rFonts w:asciiTheme="minorHAnsi" w:hAnsiTheme="minorHAnsi" w:cstheme="minorHAnsi"/>
+        </w:rPr>
+        <w:t>3</w:t>
+      </w:r>
+      <w:r>
+        <w:rPr>
+          <w:rFonts w:asciiTheme="minorHAnsi" w:hAnsiTheme="minorHAnsi" w:cstheme="minorHAnsi"/>
+          <w:vertAlign w:val="superscript"/>
+        </w:rPr>
+        <w:t>rd</w:t>
+      </w:r>
+      <w:r>
+        <w:rPr>
+          <w:rFonts w:asciiTheme="minorHAnsi" w:hAnsiTheme="minorHAnsi" w:cstheme="minorHAnsi"/>
+        </w:rPr>
+        <w:t>:</w:t>
+      </w:r>
+    </w:p>
+    <w:p>
+      <w:pPr>
+        <w:rPr>
+          <w:rFonts w:asciiTheme="minorHAnsi" w:hAnsiTheme="minorHAnsi" w:cstheme="minorHAnsi"/>
+        </w:rPr>
+      </w:pPr>
+      <w:r>
+        <w:rPr>
+          <w:rFonts w:asciiTheme="minorHAnsi" w:hAnsiTheme="minorHAnsi" w:cstheme="minorHAnsi"/>
+        </w:rPr>
+        <w:t>Top 10: born, john, james, jr, Richard, henry, brother, scott, steve, brian, William</w:t>
+      </w:r>
+    </w:p>
+    <w:p>
+      <w:pPr>
+        <w:rPr>
+          <w:rFonts w:asciiTheme="minorHAnsi" w:hAnsiTheme="minorHAnsi" w:cstheme="minorHAnsi"/>
+        </w:rPr>
+      </w:pPr>
+      <w:r>
+        <w:rPr>
+          <w:rFonts w:asciiTheme="minorHAnsi" w:hAnsiTheme="minorHAnsi" w:cstheme="minorHAnsi"/>
+        </w:rPr>
+        <w:t>Bottom 10: these, storage, provide, can, its, level, any, data, distribution, specific</w:t>
+      </w:r>
+    </w:p>
+    <w:p>
+      <w:pPr>
+        <w:rPr>
+          <w:rFonts w:asciiTheme="minorHAnsi" w:hAnsiTheme="minorHAnsi" w:cstheme="minorHAnsi"/>
+        </w:rPr>
+      </w:pPr>
+      <w:r>
+        <w:rPr>
+          <w:rFonts w:asciiTheme="minorHAnsi" w:hAnsiTheme="minorHAnsi" w:cstheme="minorHAnsi"/>
+        </w:rPr>
+        <w:lastRenderedPageBreak/>
+        <w:t>4</w:t>
+      </w:r>
+      <w:r>
+        <w:rPr>
+          <w:rFonts w:asciiTheme="minorHAnsi" w:hAnsiTheme="minorHAnsi" w:cstheme="minorHAnsi"/>
+          <w:vertAlign w:val="superscript"/>
+        </w:rPr>
+        <w:t>th</w:t>
+      </w:r>
+      <w:r>
+        <w:rPr>
+          <w:rFonts w:asciiTheme="minorHAnsi" w:hAnsiTheme="minorHAnsi" w:cstheme="minorHAnsi"/>
+        </w:rPr>
+        <w:t>:</w:t>
+      </w:r>
+    </w:p>
+    <w:p>
+      <w:pPr>
+        <w:rPr>
+          <w:rFonts w:asciiTheme="minorHAnsi" w:hAnsiTheme="minorHAnsi" w:cstheme="minorHAnsi"/>
+        </w:rPr>
+      </w:pPr>
+      <w:r>
+        <w:rPr>
+          <w:rFonts w:asciiTheme="minorHAnsi" w:hAnsiTheme="minorHAnsi" w:cstheme="minorHAnsi"/>
+        </w:rPr>
+        <w:t>Top 10: you, your, album, episode, love, girl, my, song, me, ep, can</w:t>
+      </w:r>
+    </w:p>
+    <w:p>
+      <w:pPr>
+        <w:rPr>
+          <w:rFonts w:asciiTheme="minorHAnsi" w:hAnsiTheme="minorHAnsi" w:cstheme="minorHAnsi"/>
+        </w:rPr>
+      </w:pPr>
+      <w:r>
+        <w:rPr>
+          <w:rFonts w:asciiTheme="minorHAnsi" w:hAnsiTheme="minorHAnsi" w:cstheme="minorHAnsi"/>
+        </w:rPr>
+        <w:t>Bottom 10: department, airport, council, government, union, united, regional, district, county, national</w:t>
+      </w:r>
+    </w:p>
+    <w:p>
+      <w:pPr>
+        <w:rPr>
+          <w:rFonts w:asciiTheme="minorHAnsi" w:hAnsiTheme="minorHAnsi" w:cstheme="minorHAnsi"/>
+        </w:rPr>
+      </w:pPr>
+      <w:r>
+        <w:rPr>
+          <w:rFonts w:asciiTheme="minorHAnsi" w:hAnsiTheme="minorHAnsi" w:cstheme="minorHAnsi"/>
+        </w:rPr>
+        <w:t>5</w:t>
+      </w:r>
+      <w:r>
+        <w:rPr>
+          <w:rFonts w:asciiTheme="minorHAnsi" w:hAnsiTheme="minorHAnsi" w:cstheme="minorHAnsi"/>
+          <w:vertAlign w:val="superscript"/>
+        </w:rPr>
+        <w:t>th</w:t>
+      </w:r>
+      <w:r>
+        <w:rPr>
+          <w:rFonts w:asciiTheme="minorHAnsi" w:hAnsiTheme="minorHAnsi" w:cstheme="minorHAnsi"/>
+        </w:rPr>
+        <w:t>:</w:t>
+      </w:r>
+    </w:p>
+    <w:p>
+      <w:pPr>
+        <w:rPr>
+          <w:rFonts w:asciiTheme="minorHAnsi" w:hAnsiTheme="minorHAnsi" w:cstheme="minorHAnsi"/>
+        </w:rPr>
+      </w:pPr>
+      <w:r>
+        <w:rPr>
+          <w:rFonts w:asciiTheme="minorHAnsi" w:hAnsiTheme="minorHAnsi" w:cstheme="minorHAnsi"/>
+        </w:rPr>
+        <w:t>Top 10: political, government, social, policy, law, rights, minister, religion, religious, legal, committee</w:t>
+      </w:r>
+    </w:p>
+    <w:p>
+      <w:pPr>
+        <w:rPr>
+          <w:rFonts w:asciiTheme="minorHAnsi" w:hAnsiTheme="minorHAnsi" w:cstheme="minorHAnsi"/>
+        </w:rPr>
+      </w:pPr>
+      <w:r>
+        <w:rPr>
+          <w:rFonts w:asciiTheme="minorHAnsi" w:hAnsiTheme="minorHAnsi" w:cstheme="minorHAnsi"/>
+        </w:rPr>
+        <w:t>Bottom 10: blue, station, km, near, route, ft, bus, yellow, located, jpg</w:t>
+      </w:r>
+    </w:p>
+    <w:p>
+      <w:pPr>
+        <w:rPr>
+          <w:rFonts w:asciiTheme="minorHAnsi" w:hAnsiTheme="minorHAnsi" w:cstheme="minorHAnsi"/>
+        </w:rPr>
+      </w:pPr>
+    </w:p>
+    <w:p>
+      <w:pPr>
+        <w:rPr>
+          <w:rFonts w:asciiTheme="minorHAnsi" w:hAnsiTheme="minorHAnsi" w:cstheme="minorHAnsi"/>
+        </w:rPr>
+      </w:pPr>
+      <w:r>
+        <w:rPr>
+          <w:rFonts w:asciiTheme="minorHAnsi" w:hAnsiTheme="minorHAnsi" w:cstheme="minorHAnsi"/>
+        </w:rPr>
+        <w:t>Not all of the singular vectors have vectors have easy-to-interpret semantics because most of the vectors have a dramatically smaller singular value than the top 5 vectors, meaning that the “concept” that those vectors represent are less strong and thus, not as visible in the data and not as easy to interpret.</w:t>
+      </w:r>
+      <w:bookmarkStart w:id="0" w:name="_GoBack"/>
+      <w:bookmarkEnd w:id="0"/>
     </w:p>
     <w:p>
       <w:pPr>
@@ -131,7 +421,6 @@
         <w:rPr>
           <w:rFonts w:asciiTheme="minorHAnsi" w:hAnsiTheme="minorHAnsi" w:cstheme="minorHAnsi"/>
           <w:noProof/>
-          <w:lang w:eastAsia="zh-CN"/>
         </w:rPr>
         <w:drawing>
           <wp:inline distT="0" distB="0" distL="0" distR="0" wp14:anchorId="322ED7A4" wp14:editId="4A138173">
@@ -295,190 +584,182 @@
         <w:rPr>
           <w:rFonts w:asciiTheme="minorHAnsi" w:hAnsiTheme="minorHAnsi" w:cstheme="minorHAnsi"/>
         </w:rPr>
+        <w:t>“</w:t>
+      </w:r>
+      <w:r>
+        <w:rPr>
+          <w:rFonts w:asciiTheme="minorHAnsi" w:hAnsiTheme="minorHAnsi" w:cstheme="minorHAnsi"/>
+        </w:rPr>
+        <w:t>brother</w:t>
+      </w:r>
+      <w:r>
+        <w:rPr>
+          <w:rFonts w:asciiTheme="minorHAnsi" w:hAnsiTheme="minorHAnsi" w:cstheme="minorHAnsi"/>
+        </w:rPr>
+        <w:t>”</w:t>
+      </w:r>
+      <w:r>
+        <w:rPr>
+          <w:rFonts w:asciiTheme="minorHAnsi" w:hAnsiTheme="minorHAnsi" w:cstheme="minorHAnsi"/>
+        </w:rPr>
+        <w:t xml:space="preserve">, </w:t>
+      </w:r>
+      <w:r>
+        <w:rPr>
+          <w:rFonts w:asciiTheme="minorHAnsi" w:hAnsiTheme="minorHAnsi" w:cstheme="minorHAnsi"/>
+        </w:rPr>
+        <w:t>“</w:t>
+      </w:r>
+      <w:r>
+        <w:rPr>
+          <w:rFonts w:asciiTheme="minorHAnsi" w:hAnsiTheme="minorHAnsi" w:cstheme="minorHAnsi"/>
+        </w:rPr>
+        <w:t>John</w:t>
+      </w:r>
+      <w:r>
+        <w:rPr>
+          <w:rFonts w:asciiTheme="minorHAnsi" w:hAnsiTheme="minorHAnsi" w:cstheme="minorHAnsi"/>
+        </w:rPr>
+        <w:t>”</w:t>
+      </w:r>
+      <w:r>
+        <w:rPr>
+          <w:rFonts w:asciiTheme="minorHAnsi" w:hAnsiTheme="minorHAnsi" w:cstheme="minorHAnsi"/>
+        </w:rPr>
+        <w:t xml:space="preserve">, </w:t>
+      </w:r>
+      <w:r>
+        <w:rPr>
+          <w:rFonts w:asciiTheme="minorHAnsi" w:hAnsiTheme="minorHAnsi" w:cstheme="minorHAnsi"/>
+        </w:rPr>
+        <w:t>“</w:t>
+      </w:r>
+      <w:r>
+        <w:rPr>
+          <w:rFonts w:asciiTheme="minorHAnsi" w:hAnsiTheme="minorHAnsi" w:cstheme="minorHAnsi"/>
+        </w:rPr>
+        <w:t>boy</w:t>
+      </w:r>
+      <w:r>
+        <w:rPr>
+          <w:rFonts w:asciiTheme="minorHAnsi" w:hAnsiTheme="minorHAnsi" w:cstheme="minorHAnsi"/>
+        </w:rPr>
+        <w:t>”</w:t>
+      </w:r>
+      <w:r>
+        <w:rPr>
+          <w:rFonts w:asciiTheme="minorHAnsi" w:hAnsiTheme="minorHAnsi" w:cstheme="minorHAnsi"/>
+        </w:rPr>
+        <w:t xml:space="preserve">, and </w:t>
+      </w:r>
+      <w:r>
+        <w:rPr>
+          <w:rFonts w:asciiTheme="minorHAnsi" w:hAnsiTheme="minorHAnsi" w:cstheme="minorHAnsi"/>
+        </w:rPr>
+        <w:t>“</w:t>
+      </w:r>
+      <w:r>
+        <w:rPr>
+          <w:rFonts w:asciiTheme="minorHAnsi" w:hAnsiTheme="minorHAnsi" w:cstheme="minorHAnsi"/>
+        </w:rPr>
+        <w:t>king</w:t>
+      </w:r>
+      <w:r>
+        <w:rPr>
+          <w:rFonts w:asciiTheme="minorHAnsi" w:hAnsiTheme="minorHAnsi" w:cstheme="minorHAnsi"/>
+        </w:rPr>
+        <w:t>”</w:t>
+      </w:r>
+      <w:r>
+        <w:rPr>
+          <w:rFonts w:asciiTheme="minorHAnsi" w:hAnsiTheme="minorHAnsi" w:cstheme="minorHAnsi"/>
+        </w:rPr>
+        <w:t xml:space="preserve">. </w:t>
+      </w:r>
+      <w:r>
+        <w:rPr>
+          <w:rFonts w:asciiTheme="minorHAnsi" w:hAnsiTheme="minorHAnsi" w:cstheme="minorHAnsi"/>
+        </w:rPr>
+        <w:t>“</w:t>
+      </w:r>
+      <w:r>
+        <w:rPr>
+          <w:rFonts w:asciiTheme="minorHAnsi" w:hAnsiTheme="minorHAnsi" w:cstheme="minorHAnsi"/>
+        </w:rPr>
+        <w:t>Tree</w:t>
+      </w:r>
+      <w:r>
+        <w:rPr>
+          <w:rFonts w:asciiTheme="minorHAnsi" w:hAnsiTheme="minorHAnsi" w:cstheme="minorHAnsi"/>
+        </w:rPr>
+        <w:t>”</w:t>
+      </w:r>
+      <w:r>
+        <w:rPr>
+          <w:rFonts w:asciiTheme="minorHAnsi" w:hAnsiTheme="minorHAnsi" w:cstheme="minorHAnsi"/>
+        </w:rPr>
+        <w:t xml:space="preserve">, being a gender-neutral word is near a value of 0, and </w:t>
+      </w:r>
+      <w:r>
+        <w:rPr>
+          <w:rFonts w:asciiTheme="minorHAnsi" w:hAnsiTheme="minorHAnsi" w:cstheme="minorHAnsi"/>
+        </w:rPr>
+        <w:t>“</w:t>
+      </w:r>
+      <w:r>
+        <w:rPr>
+          <w:rFonts w:asciiTheme="minorHAnsi" w:hAnsiTheme="minorHAnsi" w:cstheme="minorHAnsi"/>
+        </w:rPr>
+        <w:t>wall</w:t>
+      </w:r>
+      <w:r>
+        <w:rPr>
+          <w:rFonts w:asciiTheme="minorHAnsi" w:hAnsiTheme="minorHAnsi" w:cstheme="minorHAnsi"/>
+        </w:rPr>
+        <w:t>”</w:t>
+      </w:r>
+      <w:r>
+        <w:rPr>
+          <w:rFonts w:asciiTheme="minorHAnsi" w:hAnsiTheme="minorHAnsi" w:cstheme="minorHAnsi"/>
+        </w:rPr>
+        <w:t xml:space="preserve"> and </w:t>
+      </w:r>
+      <w:r>
+        <w:rPr>
+          <w:rFonts w:asciiTheme="minorHAnsi" w:hAnsiTheme="minorHAnsi" w:cstheme="minorHAnsi"/>
+        </w:rPr>
+        <w:t>“</w:t>
+      </w:r>
+      <w:r>
+        <w:rPr>
+          <w:rFonts w:asciiTheme="minorHAnsi" w:hAnsiTheme="minorHAnsi" w:cstheme="minorHAnsi"/>
+        </w:rPr>
+        <w:t>he</w:t>
+      </w:r>
+      <w:r>
+        <w:rPr>
+          <w:rFonts w:asciiTheme="minorHAnsi" w:hAnsiTheme="minorHAnsi" w:cstheme="minorHAnsi"/>
+        </w:rPr>
+        <w:t>”</w:t>
+      </w:r>
+      <w:r>
+        <w:rPr>
+          <w:rFonts w:asciiTheme="minorHAnsi" w:hAnsiTheme="minorHAnsi" w:cstheme="minorHAnsi"/>
+        </w:rPr>
+        <w:t xml:space="preserve"> are tied slightly closer to the male side.</w:t>
+      </w:r>
+    </w:p>
+    <w:p>
+      <w:pPr>
+        <w:rPr>
+          <w:rFonts w:asciiTheme="minorHAnsi" w:hAnsiTheme="minorHAnsi" w:cstheme="minorHAnsi"/>
+        </w:rPr>
+      </w:pPr>
+      <w:r>
+        <w:rPr>
+          <w:rFonts w:asciiTheme="minorHAnsi" w:hAnsiTheme="minorHAnsi" w:cstheme="minorHAnsi"/>
+        </w:rPr>
         <w:lastRenderedPageBreak/>
-        <w:t>“</w:t>
-      </w:r>
-      <w:r>
-        <w:rPr>
-          <w:rFonts w:asciiTheme="minorHAnsi" w:hAnsiTheme="minorHAnsi" w:cstheme="minorHAnsi"/>
-        </w:rPr>
-        <w:t>brother</w:t>
-      </w:r>
-      <w:r>
-        <w:rPr>
-          <w:rFonts w:asciiTheme="minorHAnsi" w:hAnsiTheme="minorHAnsi" w:cstheme="minorHAnsi"/>
-        </w:rPr>
-        <w:t>”</w:t>
-      </w:r>
-      <w:r>
-        <w:rPr>
-          <w:rFonts w:asciiTheme="minorHAnsi" w:hAnsiTheme="minorHAnsi" w:cstheme="minorHAnsi"/>
-        </w:rPr>
-        <w:t xml:space="preserve">, </w:t>
-      </w:r>
-      <w:r>
-        <w:rPr>
-          <w:rFonts w:asciiTheme="minorHAnsi" w:hAnsiTheme="minorHAnsi" w:cstheme="minorHAnsi"/>
-        </w:rPr>
-        <w:t>“</w:t>
-      </w:r>
-      <w:r>
-        <w:rPr>
-          <w:rFonts w:asciiTheme="minorHAnsi" w:hAnsiTheme="minorHAnsi" w:cstheme="minorHAnsi"/>
-        </w:rPr>
-        <w:t>John</w:t>
-      </w:r>
-      <w:r>
-        <w:rPr>
-          <w:rFonts w:asciiTheme="minorHAnsi" w:hAnsiTheme="minorHAnsi" w:cstheme="minorHAnsi"/>
-        </w:rPr>
-        <w:t>”</w:t>
-      </w:r>
-      <w:r>
-        <w:rPr>
-          <w:rFonts w:asciiTheme="minorHAnsi" w:hAnsiTheme="minorHAnsi" w:cstheme="minorHAnsi"/>
-        </w:rPr>
-        <w:t xml:space="preserve">, </w:t>
-      </w:r>
-      <w:r>
-        <w:rPr>
-          <w:rFonts w:asciiTheme="minorHAnsi" w:hAnsiTheme="minorHAnsi" w:cstheme="minorHAnsi"/>
-        </w:rPr>
-        <w:t>“</w:t>
-      </w:r>
-      <w:r>
-        <w:rPr>
-          <w:rFonts w:asciiTheme="minorHAnsi" w:hAnsiTheme="minorHAnsi" w:cstheme="minorHAnsi"/>
-        </w:rPr>
-        <w:t>boy</w:t>
-      </w:r>
-      <w:r>
-        <w:rPr>
-          <w:rFonts w:asciiTheme="minorHAnsi" w:hAnsiTheme="minorHAnsi" w:cstheme="minorHAnsi"/>
-        </w:rPr>
-        <w:t>”</w:t>
-      </w:r>
-      <w:r>
-        <w:rPr>
-          <w:rFonts w:asciiTheme="minorHAnsi" w:hAnsiTheme="minorHAnsi" w:cstheme="minorHAnsi"/>
-        </w:rPr>
-        <w:t xml:space="preserve">, and </w:t>
-      </w:r>
-      <w:r>
-        <w:rPr>
-          <w:rFonts w:asciiTheme="minorHAnsi" w:hAnsiTheme="minorHAnsi" w:cstheme="minorHAnsi"/>
-        </w:rPr>
-        <w:t>“</w:t>
-      </w:r>
-      <w:r>
-        <w:rPr>
-          <w:rFonts w:asciiTheme="minorHAnsi" w:hAnsiTheme="minorHAnsi" w:cstheme="minorHAnsi"/>
-        </w:rPr>
-        <w:t>king</w:t>
-      </w:r>
-      <w:r>
-        <w:rPr>
-          <w:rFonts w:asciiTheme="minorHAnsi" w:hAnsiTheme="minorHAnsi" w:cstheme="minorHAnsi"/>
-        </w:rPr>
-        <w:t>”</w:t>
-      </w:r>
-      <w:r>
-        <w:rPr>
-          <w:rFonts w:asciiTheme="minorHAnsi" w:hAnsiTheme="minorHAnsi" w:cstheme="minorHAnsi"/>
-        </w:rPr>
-        <w:t xml:space="preserve">. </w:t>
-      </w:r>
-      <w:r>
-        <w:rPr>
-          <w:rFonts w:asciiTheme="minorHAnsi" w:hAnsiTheme="minorHAnsi" w:cstheme="minorHAnsi"/>
-        </w:rPr>
-        <w:t>“</w:t>
-      </w:r>
-      <w:r>
-        <w:rPr>
-          <w:rFonts w:asciiTheme="minorHAnsi" w:hAnsiTheme="minorHAnsi" w:cstheme="minorHAnsi"/>
-        </w:rPr>
-        <w:t>Tree</w:t>
-      </w:r>
-      <w:r>
-        <w:rPr>
-          <w:rFonts w:asciiTheme="minorHAnsi" w:hAnsiTheme="minorHAnsi" w:cstheme="minorHAnsi"/>
-        </w:rPr>
-        <w:t>”</w:t>
-      </w:r>
-      <w:r>
-        <w:rPr>
-          <w:rFonts w:asciiTheme="minorHAnsi" w:hAnsiTheme="minorHAnsi" w:cstheme="minorHAnsi"/>
-        </w:rPr>
-        <w:t>, being a gender-neutra</w:t>
-      </w:r>
-      <w:bookmarkStart w:id="0" w:name="_GoBack"/>
-      <w:bookmarkEnd w:id="0"/>
-      <w:r>
-        <w:rPr>
-          <w:rFonts w:asciiTheme="minorHAnsi" w:hAnsiTheme="minorHAnsi" w:cstheme="minorHAnsi"/>
-        </w:rPr>
-        <w:t xml:space="preserve">l word is near a value of 0, and </w:t>
-      </w:r>
-      <w:r>
-        <w:rPr>
-          <w:rFonts w:asciiTheme="minorHAnsi" w:hAnsiTheme="minorHAnsi" w:cstheme="minorHAnsi"/>
-        </w:rPr>
-        <w:t>“</w:t>
-      </w:r>
-      <w:r>
-        <w:rPr>
-          <w:rFonts w:asciiTheme="minorHAnsi" w:hAnsiTheme="minorHAnsi" w:cstheme="minorHAnsi"/>
-        </w:rPr>
-        <w:t>wall</w:t>
-      </w:r>
-      <w:r>
-        <w:rPr>
-          <w:rFonts w:asciiTheme="minorHAnsi" w:hAnsiTheme="minorHAnsi" w:cstheme="minorHAnsi"/>
-        </w:rPr>
-        <w:t>”</w:t>
-      </w:r>
-      <w:r>
-        <w:rPr>
-          <w:rFonts w:asciiTheme="minorHAnsi" w:hAnsiTheme="minorHAnsi" w:cstheme="minorHAnsi"/>
-        </w:rPr>
-        <w:t xml:space="preserve"> and </w:t>
-      </w:r>
-      <w:r>
-        <w:rPr>
-          <w:rFonts w:asciiTheme="minorHAnsi" w:hAnsiTheme="minorHAnsi" w:cstheme="minorHAnsi"/>
-        </w:rPr>
-        <w:t>“</w:t>
-      </w:r>
-      <w:r>
-        <w:rPr>
-          <w:rFonts w:asciiTheme="minorHAnsi" w:hAnsiTheme="minorHAnsi" w:cstheme="minorHAnsi"/>
-        </w:rPr>
-        <w:t>he</w:t>
-      </w:r>
-      <w:r>
-        <w:rPr>
-          <w:rFonts w:asciiTheme="minorHAnsi" w:hAnsiTheme="minorHAnsi" w:cstheme="minorHAnsi"/>
-        </w:rPr>
-        <w:t>”</w:t>
-      </w:r>
-      <w:r>
-        <w:rPr>
-          <w:rFonts w:asciiTheme="minorHAnsi" w:hAnsiTheme="minorHAnsi" w:cstheme="minorHAnsi"/>
-        </w:rPr>
-        <w:t xml:space="preserve"> are tied slightly closer to the male side.</w:t>
-      </w:r>
-    </w:p>
-    <w:p>
-      <w:pPr>
-        <w:rPr>
-          <w:rFonts w:asciiTheme="minorHAnsi" w:hAnsiTheme="minorHAnsi" w:cstheme="minorHAnsi"/>
-        </w:rPr>
-      </w:pPr>
-      <w:r>
-        <w:rPr>
-          <w:rFonts w:asciiTheme="minorHAnsi" w:hAnsiTheme="minorHAnsi" w:cstheme="minorHAnsi"/>
-        </w:rPr>
         <w:t xml:space="preserve">ii. </w:t>
       </w:r>
       <w:r>
@@ -486,7 +767,7 @@
           <w:rFonts w:asciiTheme="minorHAnsi" w:hAnsiTheme="minorHAnsi" w:cstheme="minorHAnsi"/>
         </w:rPr>
         <w:pict w14:anchorId="6959EE91">
-          <v:shape id="_x0000_i1026" type="#_x0000_t75" style="width:336pt;height:252pt">
+          <v:shape id="_x0000_i1026" type="#_x0000_t75" style="width:336.2pt;height:252pt">
             <v:imagedata r:id="rId8" o:title="1d_ii"/>
           </v:shape>
         </w:pict>
@@ -623,14 +904,14 @@
         <w:rPr>
           <w:rFonts w:asciiTheme="minorHAnsi" w:hAnsiTheme="minorHAnsi" w:cstheme="minorHAnsi"/>
         </w:rPr>
-        <w:t xml:space="preserve">A. I expect that for any column or row that does not include the moon, there to be a completely black column. This is because there is no need to capture anything else besides the black pixels. </w:t>
+        <w:t xml:space="preserve">A. I expect that for any column or row that does not include the moon, there to be a completely black column. This is because there is no need to capture anything else besides the black pixels. For the rows and columns that do include the moon, I expect them to be varying shades of gray depending on how much of the moon they must include in the approximation (and the color of </w:t>
       </w:r>
       <w:r>
         <w:rPr>
           <w:rFonts w:asciiTheme="minorHAnsi" w:hAnsiTheme="minorHAnsi" w:cstheme="minorHAnsi"/>
         </w:rPr>
         <w:lastRenderedPageBreak/>
-        <w:t>For the rows and columns that do include the moon, I expect them to be varying shades of gray depending on how much of the moon they must include in the approximation (and the color of the moon itself). This is because since this is only the rank 1 approximation, the approximation is unable to capture much more than the distribution of white/black pixels in each row and column.</w:t>
+        <w:t>the moon itself). This is because since this is only the rank 1 approximation, the approximation is unable to capture much more than the distribution of white/black pixels in each row and column.</w:t>
       </w:r>
     </w:p>
     <w:p>
@@ -663,7 +944,6 @@
         <w:rPr>
           <w:rFonts w:asciiTheme="minorHAnsi" w:hAnsiTheme="minorHAnsi" w:cstheme="minorHAnsi"/>
           <w:noProof/>
-          <w:lang w:eastAsia="zh-CN"/>
         </w:rPr>
         <w:drawing>
           <wp:inline distT="0" distB="0" distL="0" distR="0" wp14:anchorId="3A22300E" wp14:editId="4C9A5AD5">
@@ -850,7 +1130,7 @@
 </file>
 
 <file path=word/endnotes.xml><?xml version="1.0" encoding="utf-8"?>
-<w:endnotes xmlns:wpc="http://schemas.microsoft.com/office/word/2010/wordprocessingCanvas" xmlns:mo="http://schemas.microsoft.com/office/mac/office/2008/main" xmlns:mc="http://schemas.openxmlformats.org/markup-compatibility/2006" xmlns:mv="urn:schemas-microsoft-com:mac:vml" xmlns:o="urn:schemas-microsoft-com:office:office" xmlns:r="http://schemas.openxmlformats.org/officeDocument/2006/relationships" xmlns:m="http://schemas.openxmlformats.org/officeDocument/2006/math" xmlns:v="urn:schemas-microsoft-com:vml" xmlns:wp14="http://schemas.microsoft.com/office/word/2010/wordprocessingDrawing" xmlns:wp="http://schemas.openxmlformats.org/drawingml/2006/wordprocessingDrawing" xmlns:w10="urn:schemas-microsoft-com:office:word" xmlns:w="http://schemas.openxmlformats.org/wordprocessingml/2006/main" xmlns:w14="http://schemas.microsoft.com/office/word/2010/wordml" xmlns:w15="http://schemas.microsoft.com/office/word/2012/wordml" xmlns:wpg="http://schemas.microsoft.com/office/word/2010/wordprocessingGroup" xmlns:wpi="http://schemas.microsoft.com/office/word/2010/wordprocessingInk" xmlns:wne="http://schemas.microsoft.com/office/word/2006/wordml" xmlns:wps="http://schemas.microsoft.com/office/word/2010/wordprocessingShape" mc:Ignorable="w14 w15 wp14">
+<w:endnotes xmlns:wpc="http://schemas.microsoft.com/office/word/2010/wordprocessingCanvas" xmlns:mc="http://schemas.openxmlformats.org/markup-compatibility/2006" xmlns:o="urn:schemas-microsoft-com:office:office" xmlns:r="http://schemas.openxmlformats.org/officeDocument/2006/relationships" xmlns:m="http://schemas.openxmlformats.org/officeDocument/2006/math" xmlns:v="urn:schemas-microsoft-com:vml" xmlns:wp14="http://schemas.microsoft.com/office/word/2010/wordprocessingDrawing" xmlns:wp="http://schemas.openxmlformats.org/drawingml/2006/wordprocessingDrawing" xmlns:w10="urn:schemas-microsoft-com:office:word" xmlns:w="http://schemas.openxmlformats.org/wordprocessingml/2006/main" xmlns:w14="http://schemas.microsoft.com/office/word/2010/wordml" xmlns:w15="http://schemas.microsoft.com/office/word/2012/wordml" xmlns:wpg="http://schemas.microsoft.com/office/word/2010/wordprocessingGroup" xmlns:wpi="http://schemas.microsoft.com/office/word/2010/wordprocessingInk" xmlns:wne="http://schemas.microsoft.com/office/word/2006/wordml" xmlns:wps="http://schemas.microsoft.com/office/word/2010/wordprocessingShape" mc:Ignorable="w14 w15 wp14">
   <w:endnote w:type="separator" w:id="-1">
     <w:p>
       <w:pPr>
@@ -875,7 +1155,7 @@
 </file>
 
 <file path=word/footnotes.xml><?xml version="1.0" encoding="utf-8"?>
-<w:footnotes xmlns:wpc="http://schemas.microsoft.com/office/word/2010/wordprocessingCanvas" xmlns:mo="http://schemas.microsoft.com/office/mac/office/2008/main" xmlns:mc="http://schemas.openxmlformats.org/markup-compatibility/2006" xmlns:mv="urn:schemas-microsoft-com:mac:vml" xmlns:o="urn:schemas-microsoft-com:office:office" xmlns:r="http://schemas.openxmlformats.org/officeDocument/2006/relationships" xmlns:m="http://schemas.openxmlformats.org/officeDocument/2006/math" xmlns:v="urn:schemas-microsoft-com:vml" xmlns:wp14="http://schemas.microsoft.com/office/word/2010/wordprocessingDrawing" xmlns:wp="http://schemas.openxmlformats.org/drawingml/2006/wordprocessingDrawing" xmlns:w10="urn:schemas-microsoft-com:office:word" xmlns:w="http://schemas.openxmlformats.org/wordprocessingml/2006/main" xmlns:w14="http://schemas.microsoft.com/office/word/2010/wordml" xmlns:w15="http://schemas.microsoft.com/office/word/2012/wordml" xmlns:wpg="http://schemas.microsoft.com/office/word/2010/wordprocessingGroup" xmlns:wpi="http://schemas.microsoft.com/office/word/2010/wordprocessingInk" xmlns:wne="http://schemas.microsoft.com/office/word/2006/wordml" xmlns:wps="http://schemas.microsoft.com/office/word/2010/wordprocessingShape" mc:Ignorable="w14 w15 wp14">
+<w:footnotes xmlns:wpc="http://schemas.microsoft.com/office/word/2010/wordprocessingCanvas" xmlns:mc="http://schemas.openxmlformats.org/markup-compatibility/2006" xmlns:o="urn:schemas-microsoft-com:office:office" xmlns:r="http://schemas.openxmlformats.org/officeDocument/2006/relationships" xmlns:m="http://schemas.openxmlformats.org/officeDocument/2006/math" xmlns:v="urn:schemas-microsoft-com:vml" xmlns:wp14="http://schemas.microsoft.com/office/word/2010/wordprocessingDrawing" xmlns:wp="http://schemas.openxmlformats.org/drawingml/2006/wordprocessingDrawing" xmlns:w10="urn:schemas-microsoft-com:office:word" xmlns:w="http://schemas.openxmlformats.org/wordprocessingml/2006/main" xmlns:w14="http://schemas.microsoft.com/office/word/2010/wordml" xmlns:w15="http://schemas.microsoft.com/office/word/2012/wordml" xmlns:wpg="http://schemas.microsoft.com/office/word/2010/wordprocessingGroup" xmlns:wpi="http://schemas.microsoft.com/office/word/2010/wordprocessingInk" xmlns:wne="http://schemas.microsoft.com/office/word/2006/wordml" xmlns:wps="http://schemas.microsoft.com/office/word/2010/wordprocessingShape" mc:Ignorable="w14 w15 wp14">
   <w:footnote w:type="separator" w:id="-1">
     <w:p>
       <w:pPr>
@@ -917,7 +1197,7 @@
       </w:pPr>
     </w:pPrDefault>
   </w:docDefaults>
-  <w:latentStyles w:defLockedState="0" w:defUIPriority="99" w:defSemiHidden="0" w:defUnhideWhenUsed="0" w:defQFormat="0" w:count="382">
+  <w:latentStyles w:defLockedState="0" w:defUIPriority="99" w:defSemiHidden="0" w:defUnhideWhenUsed="0" w:defQFormat="0" w:count="371">
     <w:lsdException w:name="Normal" w:uiPriority="0" w:qFormat="1"/>
     <w:lsdException w:name="heading 1" w:uiPriority="9" w:qFormat="1"/>
     <w:lsdException w:name="heading 2" w:semiHidden="1" w:uiPriority="9" w:unhideWhenUsed="1" w:qFormat="1"/>
@@ -1023,6 +1303,7 @@
     <w:lsdException w:name="HTML Sample" w:semiHidden="1" w:unhideWhenUsed="1"/>
     <w:lsdException w:name="HTML Typewriter" w:semiHidden="1" w:unhideWhenUsed="1"/>
     <w:lsdException w:name="HTML Variable" w:semiHidden="1" w:unhideWhenUsed="1"/>
+    <w:lsdException w:name="Normal Table" w:semiHidden="1" w:unhideWhenUsed="1"/>
     <w:lsdException w:name="annotation subject" w:semiHidden="1" w:unhideWhenUsed="1"/>
     <w:lsdException w:name="No List" w:semiHidden="1" w:unhideWhenUsed="1"/>
     <w:lsdException w:name="Outline List 1" w:semiHidden="1" w:unhideWhenUsed="1"/>
@@ -1068,9 +1349,11 @@
     <w:lsdException w:name="Table Subtle 1" w:semiHidden="1" w:unhideWhenUsed="1"/>
     <w:lsdException w:name="Table Subtle 2" w:semiHidden="1" w:unhideWhenUsed="1"/>
     <w:lsdException w:name="Table Web 1" w:semiHidden="1" w:unhideWhenUsed="1"/>
+    <w:lsdException w:name="Table Web 2" w:semiHidden="1" w:unhideWhenUsed="1"/>
     <w:lsdException w:name="Table Web 3" w:semiHidden="1" w:unhideWhenUsed="1"/>
     <w:lsdException w:name="Balloon Text" w:semiHidden="1" w:unhideWhenUsed="1"/>
     <w:lsdException w:name="Table Grid" w:uiPriority="39"/>
+    <w:lsdException w:name="Table Theme" w:semiHidden="1" w:unhideWhenUsed="1"/>
     <w:lsdException w:name="Placeholder Text" w:semiHidden="1"/>
     <w:lsdException w:name="No Spacing" w:uiPriority="1" w:qFormat="1"/>
     <w:lsdException w:name="Light Shading" w:uiPriority="60"/>
@@ -1286,8 +1569,6 @@
     <w:lsdException w:name="List Table 5 Dark Accent 6" w:uiPriority="50"/>
     <w:lsdException w:name="List Table 6 Colorful Accent 6" w:uiPriority="51"/>
     <w:lsdException w:name="List Table 7 Colorful Accent 6" w:uiPriority="52"/>
-    <w:lsdException w:name="Mention" w:semiHidden="1" w:unhideWhenUsed="1"/>
-    <w:lsdException w:name="Smart Hyperlink" w:semiHidden="1" w:unhideWhenUsed="1"/>
   </w:latentStyles>
   <w:style w:type="paragraph" w:default="1" w:styleId="Normal">
     <w:name w:val="Normal"/>

</xml_diff>

<commit_message>
added to some answers
</commit_message>
<xml_diff>
--- a/P5/WrittenAnswers.docx
+++ b/P5/WrittenAnswers.docx
@@ -64,7 +64,7 @@
             <v:path o:extrusionok="f" gradientshapeok="t" o:connecttype="rect"/>
             <o:lock v:ext="edit" aspectratio="t"/>
           </v:shapetype>
-          <v:shape id="_x0000_i1025" type="#_x0000_t75" style="width:292.45pt;height:219.3pt">
+          <v:shape id="_x0000_i1025" type="#_x0000_t75" style="width:292.25pt;height:219.4pt">
             <v:imagedata r:id="rId6" o:title="1b"/>
           </v:shape>
         </w:pict>
@@ -388,6 +388,12 @@
           <w:rFonts w:asciiTheme="minorHAnsi" w:hAnsiTheme="minorHAnsi" w:cstheme="minorHAnsi"/>
         </w:rPr>
         <w:t>Not all of the singular vectors have vectors have easy-to-interpret semantics because most of the vectors have a dramatically smaller singular value than the top 5 vectors, meaning that the “concept” that those vectors represent are less strong and thus, not as visible in the data and not as easy to interpret.</w:t>
+      </w:r>
+      <w:r>
+        <w:rPr>
+          <w:rFonts w:asciiTheme="minorHAnsi" w:hAnsiTheme="minorHAnsi" w:cstheme="minorHAnsi"/>
+        </w:rPr>
+        <w:t xml:space="preserve"> It could be the case that there is not really a concept to represent and it is much closer to randomness than a concrete concept. Additionally, the number of singular values is much smaller than the size of the corpus.</w:t>
       </w:r>
     </w:p>
     <w:p>
@@ -549,8 +555,6 @@
         </w:rPr>
         <w:t>”</w:t>
       </w:r>
-      <w:bookmarkStart w:id="0" w:name="_GoBack"/>
-      <w:bookmarkEnd w:id="0"/>
       <w:r>
         <w:rPr>
           <w:rFonts w:asciiTheme="minorHAnsi" w:hAnsiTheme="minorHAnsi" w:cstheme="minorHAnsi"/>
@@ -768,7 +772,7 @@
           <w:rFonts w:asciiTheme="minorHAnsi" w:hAnsiTheme="minorHAnsi" w:cstheme="minorHAnsi"/>
         </w:rPr>
         <w:pict w14:anchorId="6959EE91">
-          <v:shape id="_x0000_i1026" type="#_x0000_t75" style="width:336.75pt;height:251.45pt">
+          <v:shape id="_x0000_i1026" type="#_x0000_t75" style="width:337.15pt;height:251.6pt">
             <v:imagedata r:id="rId8" o:title="1d_ii"/>
           </v:shape>
         </w:pict>
@@ -1029,24 +1033,31 @@
         </w:rPr>
         <w:t>C. We stopped at 1170 because the dimensions of V are 1170 by 1170, meaning that there are only up to rank 1170 approximations.</w:t>
       </w:r>
-    </w:p>
-    <w:p>
-      <w:pPr>
-        <w:rPr>
-          <w:rFonts w:asciiTheme="minorHAnsi" w:hAnsiTheme="minorHAnsi" w:cstheme="minorHAnsi"/>
-        </w:rPr>
-      </w:pPr>
-    </w:p>
-    <w:p>
-      <w:pPr>
-        <w:rPr>
-          <w:rFonts w:asciiTheme="minorHAnsi" w:hAnsiTheme="minorHAnsi" w:cstheme="minorHAnsi"/>
-        </w:rPr>
-      </w:pPr>
-      <w:r>
-        <w:rPr>
-          <w:rFonts w:asciiTheme="minorHAnsi" w:hAnsiTheme="minorHAnsi" w:cstheme="minorHAnsi"/>
-        </w:rPr>
+      <w:r>
+        <w:rPr>
+          <w:rFonts w:asciiTheme="minorHAnsi" w:hAnsiTheme="minorHAnsi" w:cstheme="minorHAnsi"/>
+        </w:rPr>
+        <w:t xml:space="preserve"> If there more than 1170, it would also attempt to make the original matrix more complex than it actually is and take away from the idea of image compression.</w:t>
+      </w:r>
+    </w:p>
+    <w:p>
+      <w:pPr>
+        <w:rPr>
+          <w:rFonts w:asciiTheme="minorHAnsi" w:hAnsiTheme="minorHAnsi" w:cstheme="minorHAnsi"/>
+        </w:rPr>
+      </w:pPr>
+    </w:p>
+    <w:p>
+      <w:pPr>
+        <w:rPr>
+          <w:rFonts w:asciiTheme="minorHAnsi" w:hAnsiTheme="minorHAnsi" w:cstheme="minorHAnsi"/>
+        </w:rPr>
+      </w:pPr>
+      <w:r>
+        <w:rPr>
+          <w:rFonts w:asciiTheme="minorHAnsi" w:hAnsiTheme="minorHAnsi" w:cstheme="minorHAnsi"/>
+        </w:rPr>
+        <w:lastRenderedPageBreak/>
         <w:t xml:space="preserve">D. </w:t>
       </w:r>
     </w:p>
@@ -1103,7 +1114,6 @@
             <w:rPr>
               <w:rFonts w:ascii="Cambria Math" w:eastAsiaTheme="minorEastAsia" w:hAnsi="Cambria Math" w:cstheme="minorHAnsi"/>
             </w:rPr>
-            <w:lastRenderedPageBreak/>
             <m:t>Original Matrix Space≈1600*1170=1,872,000 units of memory</m:t>
           </m:r>
         </m:oMath>
@@ -1139,8 +1149,16 @@
         <w:rPr>
           <w:rFonts w:asciiTheme="minorHAnsi" w:eastAsiaTheme="minorEastAsia" w:hAnsiTheme="minorHAnsi" w:cstheme="minorHAnsi"/>
         </w:rPr>
-        <w:t>E. ?</w:t>
-      </w:r>
+        <w:t xml:space="preserve">E. </w:t>
+      </w:r>
+      <w:r>
+        <w:rPr>
+          <w:rFonts w:asciiTheme="minorHAnsi" w:eastAsiaTheme="minorEastAsia" w:hAnsiTheme="minorHAnsi" w:cstheme="minorHAnsi"/>
+        </w:rPr>
+        <w:t>The background noise is the small values calculated with the current part of the matrices that are used in the current approximation. They have to be canceled out by the smaller singular values and vectors, which is why a larger k approximation leads to a decrease in the noise.</w:t>
+      </w:r>
+      <w:bookmarkStart w:id="0" w:name="_GoBack"/>
+      <w:bookmarkEnd w:id="0"/>
     </w:p>
     <w:sectPr>
       <w:pgSz w:w="12240" w:h="15840"/>
@@ -1326,6 +1344,7 @@
     <w:lsdException w:name="HTML Sample" w:semiHidden="1" w:unhideWhenUsed="1"/>
     <w:lsdException w:name="HTML Typewriter" w:semiHidden="1" w:unhideWhenUsed="1"/>
     <w:lsdException w:name="HTML Variable" w:semiHidden="1" w:unhideWhenUsed="1"/>
+    <w:lsdException w:name="Normal Table" w:semiHidden="1" w:unhideWhenUsed="1"/>
     <w:lsdException w:name="annotation subject" w:semiHidden="1" w:unhideWhenUsed="1"/>
     <w:lsdException w:name="No List" w:semiHidden="1" w:unhideWhenUsed="1"/>
     <w:lsdException w:name="Outline List 1" w:semiHidden="1" w:unhideWhenUsed="1"/>
@@ -1371,9 +1390,11 @@
     <w:lsdException w:name="Table Subtle 1" w:semiHidden="1" w:unhideWhenUsed="1"/>
     <w:lsdException w:name="Table Subtle 2" w:semiHidden="1" w:unhideWhenUsed="1"/>
     <w:lsdException w:name="Table Web 1" w:semiHidden="1" w:unhideWhenUsed="1"/>
+    <w:lsdException w:name="Table Web 2" w:semiHidden="1" w:unhideWhenUsed="1"/>
     <w:lsdException w:name="Table Web 3" w:semiHidden="1" w:unhideWhenUsed="1"/>
     <w:lsdException w:name="Balloon Text" w:semiHidden="1" w:unhideWhenUsed="1"/>
     <w:lsdException w:name="Table Grid" w:uiPriority="39"/>
+    <w:lsdException w:name="Table Theme" w:semiHidden="1" w:unhideWhenUsed="1"/>
     <w:lsdException w:name="Placeholder Text" w:semiHidden="1"/>
     <w:lsdException w:name="No Spacing" w:uiPriority="1" w:qFormat="1"/>
     <w:lsdException w:name="Light Shading" w:uiPriority="60"/>

</xml_diff>

<commit_message>
cleaned up and uncommented my code
</commit_message>
<xml_diff>
--- a/P5/WrittenAnswers.docx
+++ b/P5/WrittenAnswers.docx
@@ -1,6 +1,6 @@
 
 <file path=word/document.xml><?xml version="1.0" encoding="utf-8"?>
-<w:document xmlns:wpc="http://schemas.microsoft.com/office/word/2010/wordprocessingCanvas" xmlns:mo="http://schemas.microsoft.com/office/mac/office/2008/main" xmlns:mc="http://schemas.openxmlformats.org/markup-compatibility/2006" xmlns:mv="urn:schemas-microsoft-com:mac:vml" xmlns:o="urn:schemas-microsoft-com:office:office" xmlns:r="http://schemas.openxmlformats.org/officeDocument/2006/relationships" xmlns:m="http://schemas.openxmlformats.org/officeDocument/2006/math" xmlns:v="urn:schemas-microsoft-com:vml" xmlns:wp14="http://schemas.microsoft.com/office/word/2010/wordprocessingDrawing" xmlns:wp="http://schemas.openxmlformats.org/drawingml/2006/wordprocessingDrawing" xmlns:w10="urn:schemas-microsoft-com:office:word" xmlns:w="http://schemas.openxmlformats.org/wordprocessingml/2006/main" xmlns:w14="http://schemas.microsoft.com/office/word/2010/wordml" xmlns:w15="http://schemas.microsoft.com/office/word/2012/wordml" xmlns:wpg="http://schemas.microsoft.com/office/word/2010/wordprocessingGroup" xmlns:wpi="http://schemas.microsoft.com/office/word/2010/wordprocessingInk" xmlns:wne="http://schemas.microsoft.com/office/word/2006/wordml" xmlns:wps="http://schemas.microsoft.com/office/word/2010/wordprocessingShape" mc:Ignorable="w14 w15 wp14">
+<w:document xmlns:wpc="http://schemas.microsoft.com/office/word/2010/wordprocessingCanvas" xmlns:mc="http://schemas.openxmlformats.org/markup-compatibility/2006" xmlns:o="urn:schemas-microsoft-com:office:office" xmlns:r="http://schemas.openxmlformats.org/officeDocument/2006/relationships" xmlns:m="http://schemas.openxmlformats.org/officeDocument/2006/math" xmlns:v="urn:schemas-microsoft-com:vml" xmlns:wp14="http://schemas.microsoft.com/office/word/2010/wordprocessingDrawing" xmlns:wp="http://schemas.openxmlformats.org/drawingml/2006/wordprocessingDrawing" xmlns:w10="urn:schemas-microsoft-com:office:word" xmlns:w="http://schemas.openxmlformats.org/wordprocessingml/2006/main" xmlns:w14="http://schemas.microsoft.com/office/word/2010/wordml" xmlns:w15="http://schemas.microsoft.com/office/word/2012/wordml" xmlns:wpg="http://schemas.microsoft.com/office/word/2010/wordprocessingGroup" xmlns:wpi="http://schemas.microsoft.com/office/word/2010/wordprocessingInk" xmlns:wne="http://schemas.microsoft.com/office/word/2006/wordml" xmlns:wps="http://schemas.microsoft.com/office/word/2010/wordprocessingShape" mc:Ignorable="w14 w15 wp14">
   <w:body>
     <w:p>
       <w:pPr>
@@ -64,7 +64,7 @@
             <v:path o:extrusionok="f" gradientshapeok="t" o:connecttype="rect"/>
             <o:lock v:ext="edit" aspectratio="t"/>
           </v:shapetype>
-          <v:shape id="_x0000_i1025" type="#_x0000_t75" style="width:292.25pt;height:219.4pt">
+          <v:shape id="_x0000_i1025" type="#_x0000_t75" style="width:292.3pt;height:219.55pt">
             <v:imagedata r:id="rId6" o:title="1b"/>
           </v:shape>
         </w:pict>
@@ -425,7 +425,6 @@
         <w:rPr>
           <w:rFonts w:asciiTheme="minorHAnsi" w:hAnsiTheme="minorHAnsi" w:cstheme="minorHAnsi"/>
           <w:noProof/>
-          <w:lang w:eastAsia="zh-CN"/>
         </w:rPr>
         <w:drawing>
           <wp:inline distT="0" distB="0" distL="0" distR="0" wp14:anchorId="322ED7A4" wp14:editId="4A138173">
@@ -493,13 +492,19 @@
         <w:rPr>
           <w:rFonts w:asciiTheme="minorHAnsi" w:hAnsiTheme="minorHAnsi" w:cstheme="minorHAnsi"/>
         </w:rPr>
-        <w:t>e-associated words, such as “Mary”</w:t>
-      </w:r>
-      <w:r>
-        <w:rPr>
-          <w:rFonts w:asciiTheme="minorHAnsi" w:hAnsiTheme="minorHAnsi" w:cstheme="minorHAnsi"/>
-        </w:rPr>
-        <w:t xml:space="preserve"> (a typical name for a woman, </w:t>
+        <w:t>e-associated words, such as “Mary</w:t>
+      </w:r>
+      <w:r>
+        <w:rPr>
+          <w:rFonts w:asciiTheme="minorHAnsi" w:hAnsiTheme="minorHAnsi" w:cstheme="minorHAnsi"/>
+        </w:rPr>
+        <w:t>”</w:t>
+      </w:r>
+      <w:r>
+        <w:rPr>
+          <w:rFonts w:asciiTheme="minorHAnsi" w:hAnsiTheme="minorHAnsi" w:cstheme="minorHAnsi"/>
+        </w:rPr>
+        <w:t xml:space="preserve">, </w:t>
       </w:r>
       <w:r>
         <w:rPr>
@@ -772,7 +777,7 @@
           <w:rFonts w:asciiTheme="minorHAnsi" w:hAnsiTheme="minorHAnsi" w:cstheme="minorHAnsi"/>
         </w:rPr>
         <w:pict w14:anchorId="6959EE91">
-          <v:shape id="_x0000_i1026" type="#_x0000_t75" style="width:337.15pt;height:251.6pt">
+          <v:shape id="_x0000_i1026" type="#_x0000_t75" style="width:337.2pt;height:251.65pt">
             <v:imagedata r:id="rId8" o:title="1d_ii"/>
           </v:shape>
         </w:pict>
@@ -936,7 +941,37 @@
         <w:rPr>
           <w:rFonts w:asciiTheme="minorHAnsi" w:hAnsiTheme="minorHAnsi" w:cstheme="minorHAnsi"/>
         </w:rPr>
-        <w:t>A. I expect that for any column or row that does not include the moon, there to be a completely black column. This is because there is no need to capture anything else besides the black pixels. For the rows and columns that do include the moon, I expect them to be varying shades of gray depending on how much of the moon they must include in the approximation (and the color of the moon itself). This is because since this is only the rank 1 approximation, the approximation is unable to capture much more than the distribution of white/black pixels in each row and column.</w:t>
+        <w:t>A. We</w:t>
+      </w:r>
+      <w:r>
+        <w:rPr>
+          <w:rFonts w:asciiTheme="minorHAnsi" w:hAnsiTheme="minorHAnsi" w:cstheme="minorHAnsi"/>
+        </w:rPr>
+        <w:t xml:space="preserve"> expect that for any column or row that does not include the moon, there </w:t>
+      </w:r>
+      <w:r>
+        <w:rPr>
+          <w:rFonts w:asciiTheme="minorHAnsi" w:hAnsiTheme="minorHAnsi" w:cstheme="minorHAnsi"/>
+        </w:rPr>
+        <w:t xml:space="preserve">will be </w:t>
+      </w:r>
+      <w:r>
+        <w:rPr>
+          <w:rFonts w:asciiTheme="minorHAnsi" w:hAnsiTheme="minorHAnsi" w:cstheme="minorHAnsi"/>
+        </w:rPr>
+        <w:t>a completely black column. This is because there is no need to capture anything else besides the black pixels. For the rows and col</w:t>
+      </w:r>
+      <w:r>
+        <w:rPr>
+          <w:rFonts w:asciiTheme="minorHAnsi" w:hAnsiTheme="minorHAnsi" w:cstheme="minorHAnsi"/>
+        </w:rPr>
+        <w:t>umns that do include the moon, we</w:t>
+      </w:r>
+      <w:r>
+        <w:rPr>
+          <w:rFonts w:asciiTheme="minorHAnsi" w:hAnsiTheme="minorHAnsi" w:cstheme="minorHAnsi"/>
+        </w:rPr>
+        <w:t xml:space="preserve"> expect them to be varying shades of gray depending on how much of the moon they must include in the approximation (and the color of the moon itself). This is because since this is only the rank 1 approximation, the approximation is unable to capture much more than the distribution of white/black pixels in each row and column.</w:t>
       </w:r>
     </w:p>
     <w:p>
@@ -969,7 +1004,6 @@
         <w:rPr>
           <w:rFonts w:asciiTheme="minorHAnsi" w:hAnsiTheme="minorHAnsi" w:cstheme="minorHAnsi"/>
           <w:noProof/>
-          <w:lang w:eastAsia="zh-CN"/>
         </w:rPr>
         <w:drawing>
           <wp:inline distT="0" distB="0" distL="0" distR="0" wp14:anchorId="3A22300E" wp14:editId="4C9A5AD5">
@@ -1037,7 +1071,19 @@
         <w:rPr>
           <w:rFonts w:asciiTheme="minorHAnsi" w:hAnsiTheme="minorHAnsi" w:cstheme="minorHAnsi"/>
         </w:rPr>
-        <w:t xml:space="preserve"> If there more than 1170, it would also attempt to make the original matrix more complex than it actually is and take away from the idea of image compression.</w:t>
+        <w:t xml:space="preserve"> If there</w:t>
+      </w:r>
+      <w:r>
+        <w:rPr>
+          <w:rFonts w:asciiTheme="minorHAnsi" w:hAnsiTheme="minorHAnsi" w:cstheme="minorHAnsi"/>
+        </w:rPr>
+        <w:t xml:space="preserve"> were</w:t>
+      </w:r>
+      <w:r>
+        <w:rPr>
+          <w:rFonts w:asciiTheme="minorHAnsi" w:hAnsiTheme="minorHAnsi" w:cstheme="minorHAnsi"/>
+        </w:rPr>
+        <w:t xml:space="preserve"> more than 1170, it would also attempt to make the original matrix more complex than it actually is and take away from the idea of image compression.</w:t>
       </w:r>
     </w:p>
     <w:p>
@@ -1155,10 +1201,16 @@
         <w:rPr>
           <w:rFonts w:asciiTheme="minorHAnsi" w:eastAsiaTheme="minorEastAsia" w:hAnsiTheme="minorHAnsi" w:cstheme="minorHAnsi"/>
         </w:rPr>
-        <w:t>The background noise is the small values calculated with the current part of the matrices that are used in the current approximation. They have to be canceled out by the smaller singular values and vectors, which is why a larger k approximation leads to a decrease in the noise.</w:t>
+        <w:t>The background noise is the small values calculated with the current part of the matrices that are used in the current approximation. They have to b</w:t>
       </w:r>
       <w:bookmarkStart w:id="0" w:name="_GoBack"/>
       <w:bookmarkEnd w:id="0"/>
+      <w:r>
+        <w:rPr>
+          <w:rFonts w:asciiTheme="minorHAnsi" w:eastAsiaTheme="minorEastAsia" w:hAnsiTheme="minorHAnsi" w:cstheme="minorHAnsi"/>
+        </w:rPr>
+        <w:t>e canceled out by the smaller singular values and vectors, which is why a larger k approximation leads to a decrease in the noise.</w:t>
+      </w:r>
     </w:p>
     <w:sectPr>
       <w:pgSz w:w="12240" w:h="15840"/>
@@ -1171,7 +1223,7 @@
 </file>
 
 <file path=word/endnotes.xml><?xml version="1.0" encoding="utf-8"?>
-<w:endnotes xmlns:wpc="http://schemas.microsoft.com/office/word/2010/wordprocessingCanvas" xmlns:mo="http://schemas.microsoft.com/office/mac/office/2008/main" xmlns:mc="http://schemas.openxmlformats.org/markup-compatibility/2006" xmlns:mv="urn:schemas-microsoft-com:mac:vml" xmlns:o="urn:schemas-microsoft-com:office:office" xmlns:r="http://schemas.openxmlformats.org/officeDocument/2006/relationships" xmlns:m="http://schemas.openxmlformats.org/officeDocument/2006/math" xmlns:v="urn:schemas-microsoft-com:vml" xmlns:wp14="http://schemas.microsoft.com/office/word/2010/wordprocessingDrawing" xmlns:wp="http://schemas.openxmlformats.org/drawingml/2006/wordprocessingDrawing" xmlns:w10="urn:schemas-microsoft-com:office:word" xmlns:w="http://schemas.openxmlformats.org/wordprocessingml/2006/main" xmlns:w14="http://schemas.microsoft.com/office/word/2010/wordml" xmlns:w15="http://schemas.microsoft.com/office/word/2012/wordml" xmlns:wpg="http://schemas.microsoft.com/office/word/2010/wordprocessingGroup" xmlns:wpi="http://schemas.microsoft.com/office/word/2010/wordprocessingInk" xmlns:wne="http://schemas.microsoft.com/office/word/2006/wordml" xmlns:wps="http://schemas.microsoft.com/office/word/2010/wordprocessingShape" mc:Ignorable="w14 w15 wp14">
+<w:endnotes xmlns:wpc="http://schemas.microsoft.com/office/word/2010/wordprocessingCanvas" xmlns:mc="http://schemas.openxmlformats.org/markup-compatibility/2006" xmlns:o="urn:schemas-microsoft-com:office:office" xmlns:r="http://schemas.openxmlformats.org/officeDocument/2006/relationships" xmlns:m="http://schemas.openxmlformats.org/officeDocument/2006/math" xmlns:v="urn:schemas-microsoft-com:vml" xmlns:wp14="http://schemas.microsoft.com/office/word/2010/wordprocessingDrawing" xmlns:wp="http://schemas.openxmlformats.org/drawingml/2006/wordprocessingDrawing" xmlns:w10="urn:schemas-microsoft-com:office:word" xmlns:w="http://schemas.openxmlformats.org/wordprocessingml/2006/main" xmlns:w14="http://schemas.microsoft.com/office/word/2010/wordml" xmlns:w15="http://schemas.microsoft.com/office/word/2012/wordml" xmlns:wpg="http://schemas.microsoft.com/office/word/2010/wordprocessingGroup" xmlns:wpi="http://schemas.microsoft.com/office/word/2010/wordprocessingInk" xmlns:wne="http://schemas.microsoft.com/office/word/2006/wordml" xmlns:wps="http://schemas.microsoft.com/office/word/2010/wordprocessingShape" mc:Ignorable="w14 w15 wp14">
   <w:endnote w:type="separator" w:id="-1">
     <w:p>
       <w:pPr>
@@ -1196,7 +1248,7 @@
 </file>
 
 <file path=word/footnotes.xml><?xml version="1.0" encoding="utf-8"?>
-<w:footnotes xmlns:wpc="http://schemas.microsoft.com/office/word/2010/wordprocessingCanvas" xmlns:mo="http://schemas.microsoft.com/office/mac/office/2008/main" xmlns:mc="http://schemas.openxmlformats.org/markup-compatibility/2006" xmlns:mv="urn:schemas-microsoft-com:mac:vml" xmlns:o="urn:schemas-microsoft-com:office:office" xmlns:r="http://schemas.openxmlformats.org/officeDocument/2006/relationships" xmlns:m="http://schemas.openxmlformats.org/officeDocument/2006/math" xmlns:v="urn:schemas-microsoft-com:vml" xmlns:wp14="http://schemas.microsoft.com/office/word/2010/wordprocessingDrawing" xmlns:wp="http://schemas.openxmlformats.org/drawingml/2006/wordprocessingDrawing" xmlns:w10="urn:schemas-microsoft-com:office:word" xmlns:w="http://schemas.openxmlformats.org/wordprocessingml/2006/main" xmlns:w14="http://schemas.microsoft.com/office/word/2010/wordml" xmlns:w15="http://schemas.microsoft.com/office/word/2012/wordml" xmlns:wpg="http://schemas.microsoft.com/office/word/2010/wordprocessingGroup" xmlns:wpi="http://schemas.microsoft.com/office/word/2010/wordprocessingInk" xmlns:wne="http://schemas.microsoft.com/office/word/2006/wordml" xmlns:wps="http://schemas.microsoft.com/office/word/2010/wordprocessingShape" mc:Ignorable="w14 w15 wp14">
+<w:footnotes xmlns:wpc="http://schemas.microsoft.com/office/word/2010/wordprocessingCanvas" xmlns:mc="http://schemas.openxmlformats.org/markup-compatibility/2006" xmlns:o="urn:schemas-microsoft-com:office:office" xmlns:r="http://schemas.openxmlformats.org/officeDocument/2006/relationships" xmlns:m="http://schemas.openxmlformats.org/officeDocument/2006/math" xmlns:v="urn:schemas-microsoft-com:vml" xmlns:wp14="http://schemas.microsoft.com/office/word/2010/wordprocessingDrawing" xmlns:wp="http://schemas.openxmlformats.org/drawingml/2006/wordprocessingDrawing" xmlns:w10="urn:schemas-microsoft-com:office:word" xmlns:w="http://schemas.openxmlformats.org/wordprocessingml/2006/main" xmlns:w14="http://schemas.microsoft.com/office/word/2010/wordml" xmlns:w15="http://schemas.microsoft.com/office/word/2012/wordml" xmlns:wpg="http://schemas.microsoft.com/office/word/2010/wordprocessingGroup" xmlns:wpi="http://schemas.microsoft.com/office/word/2010/wordprocessingInk" xmlns:wne="http://schemas.microsoft.com/office/word/2006/wordml" xmlns:wps="http://schemas.microsoft.com/office/word/2010/wordprocessingShape" mc:Ignorable="w14 w15 wp14">
   <w:footnote w:type="separator" w:id="-1">
     <w:p>
       <w:pPr>
@@ -1238,7 +1290,7 @@
       </w:pPr>
     </w:pPrDefault>
   </w:docDefaults>
-  <w:latentStyles w:defLockedState="0" w:defUIPriority="99" w:defSemiHidden="0" w:defUnhideWhenUsed="0" w:defQFormat="0" w:count="382">
+  <w:latentStyles w:defLockedState="0" w:defUIPriority="99" w:defSemiHidden="0" w:defUnhideWhenUsed="0" w:defQFormat="0" w:count="371">
     <w:lsdException w:name="Normal" w:uiPriority="0" w:qFormat="1"/>
     <w:lsdException w:name="heading 1" w:uiPriority="9" w:qFormat="1"/>
     <w:lsdException w:name="heading 2" w:semiHidden="1" w:uiPriority="9" w:unhideWhenUsed="1" w:qFormat="1"/>
@@ -1610,8 +1662,6 @@
     <w:lsdException w:name="List Table 5 Dark Accent 6" w:uiPriority="50"/>
     <w:lsdException w:name="List Table 6 Colorful Accent 6" w:uiPriority="51"/>
     <w:lsdException w:name="List Table 7 Colorful Accent 6" w:uiPriority="52"/>
-    <w:lsdException w:name="Mention" w:semiHidden="1" w:unhideWhenUsed="1"/>
-    <w:lsdException w:name="Smart Hyperlink" w:semiHidden="1" w:unhideWhenUsed="1"/>
   </w:latentStyles>
   <w:style w:type="paragraph" w:default="1" w:styleId="Normal">
     <w:name w:val="Normal"/>

</xml_diff>